<commit_message>
Ajout des titres de la conception
</commit_message>
<xml_diff>
--- a/3-Documentation/X-Carto-AurelienEmilien-Rapport.docx
+++ b/3-Documentation/X-Carto-AurelienEmilien-Rapport.docx
@@ -2246,7 +2246,15 @@
         <w:spacing w:after="240"/>
       </w:pPr>
       <w:r>
-        <w:t>Ce projet vise à développer les compétences en développement de back-end Visio, tout en assurant une indépendance totale et une maîtrise complète des outils nécessaires pour mettre en place des processus de cartographie.</w:t>
+        <w:t xml:space="preserve">Ce projet vise à développer les compétences en développement de </w:t>
+      </w:r>
+      <w:proofErr w:type="spellStart"/>
+      <w:r>
+        <w:t>back-end</w:t>
+      </w:r>
+      <w:proofErr w:type="spellEnd"/>
+      <w:r>
+        <w:t xml:space="preserve"> Visio, tout en assurant une indépendance totale et une maîtrise complète des outils nécessaires pour mettre en place des processus de cartographie.</w:t>
       </w:r>
     </w:p>
     <w:p>
@@ -2533,8 +2541,16 @@
         <w:rPr>
           <w:lang w:val="fr-CH"/>
         </w:rPr>
-        <w:t>Association des commentaires aux instructions sous forme de ToolTips</w:t>
-      </w:r>
+        <w:t xml:space="preserve">Association des commentaires aux instructions sous forme de </w:t>
+      </w:r>
+      <w:proofErr w:type="spellStart"/>
+      <w:r>
+        <w:rPr>
+          <w:lang w:val="fr-CH"/>
+        </w:rPr>
+        <w:t>ToolTips</w:t>
+      </w:r>
+      <w:proofErr w:type="spellEnd"/>
     </w:p>
     <w:p>
       <w:pPr>
@@ -2807,7 +2823,23 @@
           <w:rStyle w:val="normaltextrun"/>
           <w:rFonts w:cs="Arial"/>
         </w:rPr>
-        <w:t>Dans le but d'optimiser la réalisation de notre projet, nous avons pris la décision de ne pas nous limiter à l’utilisation de ChatGPT. Cette approche nous a permis de bénéficier d'un gain de temps considérable, tout en maintenant intacte la complexité et le niveau de difficulté du projet.</w:t>
+        <w:t xml:space="preserve">Dans le but d'optimiser la réalisation de notre projet, nous avons pris la décision de ne pas nous limiter à l’utilisation de </w:t>
+      </w:r>
+      <w:proofErr w:type="spellStart"/>
+      <w:r>
+        <w:rPr>
+          <w:rStyle w:val="normaltextrun"/>
+          <w:rFonts w:cs="Arial"/>
+        </w:rPr>
+        <w:t>ChatGPT</w:t>
+      </w:r>
+      <w:proofErr w:type="spellEnd"/>
+      <w:r>
+        <w:rPr>
+          <w:rStyle w:val="normaltextrun"/>
+          <w:rFonts w:cs="Arial"/>
+        </w:rPr>
+        <w:t>. Cette approche nous a permis de bénéficier d'un gain de temps considérable, tout en maintenant intacte la complexité et le niveau de difficulté du projet.</w:t>
       </w:r>
       <w:r>
         <w:rPr>
@@ -3072,8 +3104,25 @@
           <w:rStyle w:val="normaltextrun"/>
           <w:rFonts w:cs="Arial"/>
         </w:rPr>
-        <w:t>Pendant la réalisation de notre projet, nous avons effectué du « Versionning </w:t>
-      </w:r>
+        <w:t>Pendant la réalisation de notre projet, nous avons effectué du « </w:t>
+      </w:r>
+      <w:proofErr w:type="spellStart"/>
+      <w:r>
+        <w:rPr>
+          <w:rStyle w:val="normaltextrun"/>
+          <w:rFonts w:cs="Arial"/>
+        </w:rPr>
+        <w:t>Versionning</w:t>
+      </w:r>
+      <w:proofErr w:type="spellEnd"/>
+      <w:r>
+        <w:rPr>
+          <w:rStyle w:val="normaltextrun"/>
+          <w:rFonts w:cs="Arial"/>
+        </w:rPr>
+        <w:t> </w:t>
+      </w:r>
+      <w:proofErr w:type="gramStart"/>
       <w:r>
         <w:rPr>
           <w:rStyle w:val="superscript"/>
@@ -3089,7 +3138,15 @@
           <w:rStyle w:val="normaltextrun"/>
           <w:rFonts w:cs="Arial"/>
         </w:rPr>
-        <w:t>» sur notre SSD personnel. Nous avions fait cela pour assurer une méthode de récupération de données en cas d’incidents. </w:t>
+        <w:t>»</w:t>
+      </w:r>
+      <w:proofErr w:type="gramEnd"/>
+      <w:r>
+        <w:rPr>
+          <w:rStyle w:val="normaltextrun"/>
+          <w:rFonts w:cs="Arial"/>
+        </w:rPr>
+        <w:t xml:space="preserve"> sur notre SSD personnel. Nous avions fait cela pour assurer une méthode de récupération de données en cas d’incidents. </w:t>
       </w:r>
       <w:r>
         <w:rPr>
@@ -3161,7 +3218,25 @@
           <w:rFonts w:ascii="Arial" w:hAnsi="Arial" w:cs="Arial"/>
           <w:lang w:val="fr-FR"/>
         </w:rPr>
-        <w:t>Ce menu vous permettra d’afficher plus tard la « Shapesheet » et vous permettra également d’accéder à votre code VBA.</w:t>
+        <w:t>Ce menu vous permettra d’afficher plus tard la « </w:t>
+      </w:r>
+      <w:proofErr w:type="spellStart"/>
+      <w:r>
+        <w:rPr>
+          <w:rStyle w:val="normaltextrun"/>
+          <w:rFonts w:ascii="Arial" w:hAnsi="Arial" w:cs="Arial"/>
+          <w:lang w:val="fr-FR"/>
+        </w:rPr>
+        <w:t>Shapesheet</w:t>
+      </w:r>
+      <w:proofErr w:type="spellEnd"/>
+      <w:r>
+        <w:rPr>
+          <w:rStyle w:val="normaltextrun"/>
+          <w:rFonts w:ascii="Arial" w:hAnsi="Arial" w:cs="Arial"/>
+          <w:lang w:val="fr-FR"/>
+        </w:rPr>
+        <w:t> » et vous permettra également d’accéder à votre code VBA.</w:t>
       </w:r>
       <w:r>
         <w:rPr>
@@ -4144,7 +4219,27 @@
           <w:i w:val="0"/>
           <w:iCs/>
         </w:rPr>
-        <w:t>Aller sur la « Shapesheet »</w:t>
+        <w:t>Aller sur la « </w:t>
+      </w:r>
+      <w:proofErr w:type="spellStart"/>
+      <w:r>
+        <w:rPr>
+          <w:rStyle w:val="normaltextrun"/>
+          <w:rFonts w:cs="Arial"/>
+          <w:i w:val="0"/>
+          <w:iCs/>
+        </w:rPr>
+        <w:t>Shapesheet</w:t>
+      </w:r>
+      <w:proofErr w:type="spellEnd"/>
+      <w:r>
+        <w:rPr>
+          <w:rStyle w:val="normaltextrun"/>
+          <w:rFonts w:cs="Arial"/>
+          <w:i w:val="0"/>
+          <w:iCs/>
+        </w:rPr>
+        <w:t> »</w:t>
       </w:r>
       <w:r>
         <w:rPr>
@@ -4188,7 +4283,23 @@
           <w:rStyle w:val="normaltextrun"/>
           <w:rFonts w:cs="Arial"/>
         </w:rPr>
-        <w:t>Sélectionner une forme et faire un « clique-droit » sur cette dernière afin d’afficher l’option « Afficher la ShapeSheet ».</w:t>
+        <w:t xml:space="preserve">Sélectionner une forme et faire un « clique-droit » sur cette dernière afin d’afficher l’option « Afficher la </w:t>
+      </w:r>
+      <w:proofErr w:type="spellStart"/>
+      <w:r>
+        <w:rPr>
+          <w:rStyle w:val="normaltextrun"/>
+          <w:rFonts w:cs="Arial"/>
+        </w:rPr>
+        <w:t>ShapeSheet</w:t>
+      </w:r>
+      <w:proofErr w:type="spellEnd"/>
+      <w:r>
+        <w:rPr>
+          <w:rStyle w:val="normaltextrun"/>
+          <w:rFonts w:cs="Arial"/>
+        </w:rPr>
+        <w:t> ».</w:t>
       </w:r>
       <w:r>
         <w:rPr>
@@ -4347,8 +4458,23 @@
           <w:szCs w:val="18"/>
           <w:lang w:val="fr-FR"/>
         </w:rPr>
-        <w:t xml:space="preserve"> - Afficher la ShapeSheet</w:t>
-      </w:r>
+        <w:t xml:space="preserve"> - Afficher la </w:t>
+      </w:r>
+      <w:proofErr w:type="spellStart"/>
+      <w:r>
+        <w:rPr>
+          <w:rStyle w:val="normaltextrun"/>
+          <w:rFonts w:ascii="Arial" w:hAnsi="Arial" w:cs="Arial"/>
+          <w:i/>
+          <w:iCs/>
+          <w:color w:val="44546A"/>
+          <w:sz w:val="18"/>
+          <w:szCs w:val="18"/>
+          <w:lang w:val="fr-FR"/>
+        </w:rPr>
+        <w:t>ShapeSheet</w:t>
+      </w:r>
+      <w:proofErr w:type="spellEnd"/>
       <w:r>
         <w:rPr>
           <w:rStyle w:val="eop"/>
@@ -4604,35 +4730,7 @@
           <w:rStyle w:val="normaltextrun"/>
           <w:rFonts w:cs="Arial"/>
         </w:rPr>
-        <w:t>Risque de complexité vis-à-vis de la création d’un exécutable permettent</w:t>
-      </w:r>
-      <w:r>
-        <w:rPr>
-          <w:rStyle w:val="normaltextrun"/>
-          <w:rFonts w:cs="Arial"/>
-        </w:rPr>
-        <w:t xml:space="preserve"> </w:t>
-      </w:r>
-      <w:r>
-        <w:rPr>
-          <w:rStyle w:val="normaltextrun"/>
-          <w:rFonts w:cs="Arial"/>
-        </w:rPr>
-        <w:t>l'implémentation d'un gabarit dans Visio 2019 (Tâche jamais effectuée durant la</w:t>
-      </w:r>
-      <w:r>
-        <w:rPr>
-          <w:rStyle w:val="normaltextrun"/>
-          <w:rFonts w:cs="Arial"/>
-        </w:rPr>
-        <w:t xml:space="preserve"> </w:t>
-      </w:r>
-      <w:r>
-        <w:rPr>
-          <w:rStyle w:val="normaltextrun"/>
-          <w:rFonts w:cs="Arial"/>
-        </w:rPr>
-        <w:t>formation à l’ETML / Chose nouvelle)</w:t>
+        <w:t>Risque de complexité vis-à-vis de la création d’un exécutable permettent l'implémentation d'un gabarit dans Visio 2019 (Tâche jamais effectuée durant la formation à l’ETML / Chose nouvelle)</w:t>
       </w:r>
       <w:r>
         <w:rPr>
@@ -4840,6 +4938,7 @@
           <w:lang w:eastAsia="fr-FR"/>
         </w:rPr>
       </w:pPr>
+      <w:proofErr w:type="gramStart"/>
       <w:r>
         <w:rPr>
           <w:rFonts w:ascii="Arial" w:hAnsi="Arial"/>
@@ -4849,7 +4948,19 @@
           <w:szCs w:val="14"/>
           <w:lang w:eastAsia="fr-FR"/>
         </w:rPr>
-        <w:t xml:space="preserve">planning indiquant les dates de début et de fin du projet ainsi que le découpage connu des diverses phases. </w:t>
+        <w:t>planning</w:t>
+      </w:r>
+      <w:proofErr w:type="gramEnd"/>
+      <w:r>
+        <w:rPr>
+          <w:rFonts w:ascii="Arial" w:hAnsi="Arial"/>
+          <w:i/>
+          <w:iCs/>
+          <w:sz w:val="24"/>
+          <w:szCs w:val="14"/>
+          <w:lang w:eastAsia="fr-FR"/>
+        </w:rPr>
+        <w:t xml:space="preserve"> indiquant les dates de début et de fin du projet ainsi que le découpage connu des diverses phases. </w:t>
       </w:r>
     </w:p>
     <w:p>
@@ -4868,6 +4979,7 @@
           <w:lang w:eastAsia="fr-FR"/>
         </w:rPr>
       </w:pPr>
+      <w:proofErr w:type="gramStart"/>
       <w:r>
         <w:rPr>
           <w:rFonts w:ascii="Arial" w:hAnsi="Arial"/>
@@ -4877,7 +4989,19 @@
           <w:szCs w:val="14"/>
           <w:lang w:eastAsia="fr-FR"/>
         </w:rPr>
-        <w:t>partage des tâches en cas de travail à plusieurs.</w:t>
+        <w:t>partage</w:t>
+      </w:r>
+      <w:proofErr w:type="gramEnd"/>
+      <w:r>
+        <w:rPr>
+          <w:rFonts w:ascii="Arial" w:hAnsi="Arial"/>
+          <w:i/>
+          <w:iCs/>
+          <w:sz w:val="24"/>
+          <w:szCs w:val="14"/>
+          <w:lang w:eastAsia="fr-FR"/>
+        </w:rPr>
+        <w:t xml:space="preserve"> des tâches en cas de travail à plusieurs.</w:t>
       </w:r>
     </w:p>
     <w:p>
@@ -4993,6 +5117,119 @@
       <w:bookmarkEnd w:id="14"/>
     </w:p>
     <w:p>
+      <w:r>
+        <w:t>Ici, nous allons détailler comment nous avons prévu la version finale de ce projet.</w:t>
+      </w:r>
+    </w:p>
+    <w:p>
+      <w:pPr>
+        <w:pStyle w:val="Titre3"/>
+      </w:pPr>
+      <w:r>
+        <w:t>Réalisation d’une forme pour les instructions</w:t>
+      </w:r>
+    </w:p>
+    <w:p/>
+    <w:p>
+      <w:pPr>
+        <w:pStyle w:val="Titre3"/>
+      </w:pPr>
+      <w:r>
+        <w:t xml:space="preserve">Réalisation de note pour les </w:t>
+      </w:r>
+      <w:r>
+        <w:t xml:space="preserve">instructions </w:t>
+      </w:r>
+    </w:p>
+    <w:p/>
+    <w:p>
+      <w:pPr>
+        <w:pStyle w:val="Titre3"/>
+      </w:pPr>
+      <w:r>
+        <w:t>Ajout de liens avec un panier d’information entre les instructions</w:t>
+      </w:r>
+    </w:p>
+    <w:p/>
+    <w:p>
+      <w:pPr>
+        <w:pStyle w:val="Titre3"/>
+      </w:pPr>
+      <w:r>
+        <w:lastRenderedPageBreak/>
+        <w:t xml:space="preserve">Création d’un </w:t>
+      </w:r>
+      <w:r>
+        <w:t>.exe pour l’ajout du gabarit dans Visio</w:t>
+      </w:r>
+    </w:p>
+    <w:p>
+      <w:pPr>
+        <w:rPr>
+          <w:lang w:val="fr-CH"/>
+        </w:rPr>
+      </w:pPr>
+      <w:r>
+        <w:rPr>
+          <w:lang w:val="fr-CH"/>
+        </w:rPr>
+        <w:t>La dernière étape du projet sera la création d’un exe permettent directement l’implémentation d</w:t>
+      </w:r>
+      <w:r>
+        <w:rPr>
+          <w:lang w:val="fr-CH"/>
+        </w:rPr>
+        <w:t>u gabarit</w:t>
+      </w:r>
+      <w:r>
+        <w:rPr>
+          <w:lang w:val="fr-CH"/>
+        </w:rPr>
+        <w:t xml:space="preserve"> dans un document Visio 2019 spécifique.</w:t>
+      </w:r>
+    </w:p>
+    <w:p>
+      <w:pPr>
+        <w:rPr>
+          <w:lang w:val="fr-CH"/>
+        </w:rPr>
+      </w:pPr>
+      <w:r>
+        <w:rPr>
+          <w:lang w:val="fr-CH"/>
+        </w:rPr>
+        <w:t>Cela permettra à des utilisateurs de Visio de pouvoir directement implémenter les rôles et fonctionnalités développés précédemment dans le projet, le tout sans connaissance de code VBA.</w:t>
+      </w:r>
+    </w:p>
+    <w:p>
+      <w:pPr>
+        <w:rPr>
+          <w:lang w:val="fr-CH"/>
+        </w:rPr>
+      </w:pPr>
+    </w:p>
+    <w:p>
+      <w:pPr>
+        <w:pStyle w:val="Titre3"/>
+        <w:rPr>
+          <w:lang w:val="fr-CH"/>
+        </w:rPr>
+      </w:pPr>
+      <w:r>
+        <w:rPr>
+          <w:lang w:val="fr-CH"/>
+        </w:rPr>
+        <w:t xml:space="preserve">Extraction </w:t>
+      </w:r>
+      <w:r>
+        <w:rPr>
+          <w:lang w:val="fr-CH"/>
+        </w:rPr>
+        <w:t>des données dans un fichier Excel</w:t>
+      </w:r>
+    </w:p>
+    <w:p/>
+    <w:p>
       <w:pPr>
         <w:pStyle w:val="Retraitnormal1"/>
         <w:numPr>
@@ -5001,10 +5238,29 @@
         </w:numPr>
         <w:ind w:left="360"/>
         <w:rPr>
+          <w:rFonts w:ascii="Arial" w:hAnsi="Arial" w:cs="Arial"/>
           <w:i/>
           <w:sz w:val="24"/>
         </w:rPr>
       </w:pPr>
+      <w:r>
+        <w:rPr>
+          <w:rFonts w:ascii="Arial" w:hAnsi="Arial" w:cs="Arial"/>
+          <w:i/>
+          <w:sz w:val="24"/>
+        </w:rPr>
+        <w:t xml:space="preserve">Fournir tous les document de </w:t>
+      </w:r>
+      <w:proofErr w:type="gramStart"/>
+      <w:r>
+        <w:rPr>
+          <w:rFonts w:ascii="Arial" w:hAnsi="Arial" w:cs="Arial"/>
+          <w:i/>
+          <w:sz w:val="24"/>
+        </w:rPr>
+        <w:t>conception:</w:t>
+      </w:r>
+      <w:proofErr w:type="gramEnd"/>
     </w:p>
     <w:p>
       <w:pPr>
@@ -5020,14 +5276,297 @@
           <w:sz w:val="24"/>
         </w:rPr>
       </w:pPr>
-      <w:r>
+    </w:p>
+    <w:p>
+      <w:pPr>
+        <w:pStyle w:val="Retraitnormal1"/>
+        <w:numPr>
+          <w:ilvl w:val="0"/>
+          <w:numId w:val="9"/>
+        </w:numPr>
         <w:rPr>
           <w:rFonts w:ascii="Arial" w:hAnsi="Arial" w:cs="Arial"/>
           <w:i/>
           <w:sz w:val="24"/>
         </w:rPr>
-        <w:t>Fournir tous les document de conception:</w:t>
-      </w:r>
+      </w:pPr>
+      <w:proofErr w:type="gramStart"/>
+      <w:r>
+        <w:rPr>
+          <w:rFonts w:ascii="Arial" w:hAnsi="Arial" w:cs="Arial"/>
+          <w:i/>
+          <w:sz w:val="24"/>
+        </w:rPr>
+        <w:t>le</w:t>
+      </w:r>
+      <w:proofErr w:type="gramEnd"/>
+      <w:r>
+        <w:rPr>
+          <w:rFonts w:ascii="Arial" w:hAnsi="Arial" w:cs="Arial"/>
+          <w:i/>
+          <w:sz w:val="24"/>
+        </w:rPr>
+        <w:t xml:space="preserve"> choix du matériel HW</w:t>
+      </w:r>
+    </w:p>
+    <w:p>
+      <w:pPr>
+        <w:pStyle w:val="Retraitnormal1"/>
+        <w:numPr>
+          <w:ilvl w:val="0"/>
+          <w:numId w:val="9"/>
+        </w:numPr>
+        <w:rPr>
+          <w:rFonts w:ascii="Arial" w:hAnsi="Arial" w:cs="Arial"/>
+          <w:i/>
+          <w:sz w:val="24"/>
+        </w:rPr>
+      </w:pPr>
+      <w:proofErr w:type="gramStart"/>
+      <w:r>
+        <w:rPr>
+          <w:rFonts w:ascii="Arial" w:hAnsi="Arial" w:cs="Arial"/>
+          <w:i/>
+          <w:sz w:val="24"/>
+        </w:rPr>
+        <w:t>le</w:t>
+      </w:r>
+      <w:proofErr w:type="gramEnd"/>
+      <w:r>
+        <w:rPr>
+          <w:rFonts w:ascii="Arial" w:hAnsi="Arial" w:cs="Arial"/>
+          <w:i/>
+          <w:sz w:val="24"/>
+        </w:rPr>
+        <w:t xml:space="preserve"> choix des systèmes d'exploitation pour la réalisation </w:t>
+      </w:r>
+      <w:r>
+        <w:rPr>
+          <w:rFonts w:ascii="Arial" w:hAnsi="Arial" w:cs="Arial"/>
+          <w:i/>
+          <w:sz w:val="24"/>
+          <w:u w:val="single"/>
+        </w:rPr>
+        <w:t>et</w:t>
+      </w:r>
+      <w:r>
+        <w:rPr>
+          <w:rFonts w:ascii="Arial" w:hAnsi="Arial" w:cs="Arial"/>
+          <w:i/>
+          <w:sz w:val="24"/>
+        </w:rPr>
+        <w:t xml:space="preserve"> l'utilisation</w:t>
+      </w:r>
+    </w:p>
+    <w:p>
+      <w:pPr>
+        <w:pStyle w:val="Retraitnormal1"/>
+        <w:numPr>
+          <w:ilvl w:val="0"/>
+          <w:numId w:val="9"/>
+        </w:numPr>
+        <w:rPr>
+          <w:rFonts w:ascii="Arial" w:hAnsi="Arial" w:cs="Arial"/>
+          <w:i/>
+          <w:sz w:val="24"/>
+        </w:rPr>
+      </w:pPr>
+      <w:proofErr w:type="gramStart"/>
+      <w:r>
+        <w:rPr>
+          <w:rFonts w:ascii="Arial" w:hAnsi="Arial" w:cs="Arial"/>
+          <w:i/>
+          <w:sz w:val="24"/>
+        </w:rPr>
+        <w:t>le</w:t>
+      </w:r>
+      <w:proofErr w:type="gramEnd"/>
+      <w:r>
+        <w:rPr>
+          <w:rFonts w:ascii="Arial" w:hAnsi="Arial" w:cs="Arial"/>
+          <w:i/>
+          <w:sz w:val="24"/>
+        </w:rPr>
+        <w:t xml:space="preserve"> choix des outils logiciels pour la réalisation </w:t>
+      </w:r>
+      <w:r>
+        <w:rPr>
+          <w:rFonts w:ascii="Arial" w:hAnsi="Arial" w:cs="Arial"/>
+          <w:i/>
+          <w:sz w:val="24"/>
+          <w:u w:val="single"/>
+        </w:rPr>
+        <w:t>et</w:t>
+      </w:r>
+      <w:r>
+        <w:rPr>
+          <w:rFonts w:ascii="Arial" w:hAnsi="Arial" w:cs="Arial"/>
+          <w:i/>
+          <w:sz w:val="24"/>
+        </w:rPr>
+        <w:t xml:space="preserve"> l'utilisation</w:t>
+      </w:r>
+    </w:p>
+    <w:p>
+      <w:pPr>
+        <w:pStyle w:val="Retraitnormal1"/>
+        <w:numPr>
+          <w:ilvl w:val="0"/>
+          <w:numId w:val="9"/>
+        </w:numPr>
+        <w:rPr>
+          <w:rFonts w:ascii="Arial" w:hAnsi="Arial" w:cs="Arial"/>
+          <w:i/>
+          <w:sz w:val="24"/>
+        </w:rPr>
+      </w:pPr>
+      <w:proofErr w:type="gramStart"/>
+      <w:r>
+        <w:rPr>
+          <w:rFonts w:ascii="Arial" w:hAnsi="Arial" w:cs="Arial"/>
+          <w:i/>
+          <w:sz w:val="24"/>
+        </w:rPr>
+        <w:t>site</w:t>
+      </w:r>
+      <w:proofErr w:type="gramEnd"/>
+      <w:r>
+        <w:rPr>
+          <w:rFonts w:ascii="Arial" w:hAnsi="Arial" w:cs="Arial"/>
+          <w:i/>
+          <w:sz w:val="24"/>
+        </w:rPr>
+        <w:t xml:space="preserve"> web: </w:t>
+      </w:r>
+      <w:r>
+        <w:rPr>
+          <w:rFonts w:ascii="Arial" w:hAnsi="Arial" w:cs="Arial"/>
+          <w:i/>
+          <w:sz w:val="24"/>
+        </w:rPr>
+        <w:t>réaliser les maquettes avec un logiciel, décrire toutes les animations sur papier, définir les mots-clés, choisir une formule d'hébergement, définir la méthode de mise à jour, …</w:t>
+      </w:r>
+    </w:p>
+    <w:p>
+      <w:pPr>
+        <w:pStyle w:val="Retraitnormal1"/>
+        <w:numPr>
+          <w:ilvl w:val="0"/>
+          <w:numId w:val="4"/>
+        </w:numPr>
+        <w:rPr>
+          <w:rFonts w:ascii="Arial" w:hAnsi="Arial" w:cs="Arial"/>
+          <w:i/>
+          <w:sz w:val="24"/>
+        </w:rPr>
+      </w:pPr>
+      <w:proofErr w:type="gramStart"/>
+      <w:r>
+        <w:rPr>
+          <w:rFonts w:ascii="Arial" w:hAnsi="Arial" w:cs="Arial"/>
+          <w:i/>
+          <w:sz w:val="24"/>
+        </w:rPr>
+        <w:t>bases</w:t>
+      </w:r>
+      <w:proofErr w:type="gramEnd"/>
+      <w:r>
+        <w:rPr>
+          <w:rFonts w:ascii="Arial" w:hAnsi="Arial" w:cs="Arial"/>
+          <w:i/>
+          <w:sz w:val="24"/>
+        </w:rPr>
+        <w:t xml:space="preserve"> de données: décrire le modèle relationnel, le contenu détaillé des tables (caractéristiques de chaque champs) et les requêtes.</w:t>
+      </w:r>
+    </w:p>
+    <w:p>
+      <w:pPr>
+        <w:pStyle w:val="Retraitnormal1"/>
+        <w:numPr>
+          <w:ilvl w:val="0"/>
+          <w:numId w:val="4"/>
+        </w:numPr>
+        <w:rPr>
+          <w:rFonts w:ascii="Arial" w:hAnsi="Arial" w:cs="Arial"/>
+          <w:i/>
+          <w:sz w:val="24"/>
+        </w:rPr>
+      </w:pPr>
+      <w:proofErr w:type="gramStart"/>
+      <w:r>
+        <w:rPr>
+          <w:rFonts w:ascii="Arial" w:hAnsi="Arial" w:cs="Arial"/>
+          <w:i/>
+          <w:sz w:val="24"/>
+        </w:rPr>
+        <w:t>programmation</w:t>
+      </w:r>
+      <w:proofErr w:type="gramEnd"/>
+      <w:r>
+        <w:rPr>
+          <w:rFonts w:ascii="Arial" w:hAnsi="Arial" w:cs="Arial"/>
+          <w:i/>
+          <w:sz w:val="24"/>
+        </w:rPr>
+        <w:t xml:space="preserve"> et scripts: organigramme, architecture du programme, découpage modulaire, entrées-sorties des modules, pseudo-code</w:t>
+      </w:r>
+      <w:r>
+        <w:rPr>
+          <w:rFonts w:ascii="Arial" w:hAnsi="Arial" w:cs="Arial"/>
+          <w:i/>
+          <w:sz w:val="24"/>
+        </w:rPr>
+        <w:t xml:space="preserve"> </w:t>
+      </w:r>
+      <w:r>
+        <w:rPr>
+          <w:rFonts w:ascii="Arial" w:hAnsi="Arial" w:cs="Arial"/>
+          <w:i/>
+          <w:sz w:val="24"/>
+        </w:rPr>
+        <w:t>/</w:t>
+      </w:r>
+      <w:r>
+        <w:rPr>
+          <w:rFonts w:ascii="Arial" w:hAnsi="Arial" w:cs="Arial"/>
+          <w:i/>
+          <w:sz w:val="24"/>
+        </w:rPr>
+        <w:t xml:space="preserve"> </w:t>
+      </w:r>
+      <w:proofErr w:type="spellStart"/>
+      <w:r>
+        <w:rPr>
+          <w:rFonts w:ascii="Arial" w:hAnsi="Arial" w:cs="Arial"/>
+          <w:i/>
+          <w:sz w:val="24"/>
+        </w:rPr>
+        <w:t>structogramme</w:t>
+      </w:r>
+      <w:proofErr w:type="spellEnd"/>
+      <w:r>
+        <w:rPr>
+          <w:rFonts w:ascii="Arial" w:hAnsi="Arial" w:cs="Arial"/>
+          <w:i/>
+          <w:sz w:val="24"/>
+        </w:rPr>
+        <w:t>…</w:t>
+      </w:r>
+    </w:p>
+    <w:p>
+      <w:pPr>
+        <w:pStyle w:val="Retraitnormal1"/>
+        <w:numPr>
+          <w:ilvl w:val="0"/>
+          <w:numId w:val="0"/>
+        </w:numPr>
+        <w:ind w:left="720"/>
+        <w:rPr>
+          <w:rFonts w:ascii="Arial" w:hAnsi="Arial" w:cs="Arial"/>
+          <w:i/>
+          <w:sz w:val="24"/>
+        </w:rPr>
+      </w:pPr>
     </w:p>
     <w:p>
       <w:pPr>
@@ -5039,243 +5578,6 @@
         <w:ind w:left="360"/>
         <w:rPr>
           <w:rFonts w:ascii="Arial" w:hAnsi="Arial" w:cs="Arial"/>
-          <w:i/>
-          <w:sz w:val="24"/>
-        </w:rPr>
-      </w:pPr>
-    </w:p>
-    <w:p>
-      <w:pPr>
-        <w:pStyle w:val="Retraitnormal1"/>
-        <w:numPr>
-          <w:ilvl w:val="0"/>
-          <w:numId w:val="9"/>
-        </w:numPr>
-        <w:rPr>
-          <w:rFonts w:ascii="Arial" w:hAnsi="Arial" w:cs="Arial"/>
-          <w:i/>
-          <w:sz w:val="24"/>
-        </w:rPr>
-      </w:pPr>
-      <w:r>
-        <w:rPr>
-          <w:rFonts w:ascii="Arial" w:hAnsi="Arial" w:cs="Arial"/>
-          <w:i/>
-          <w:sz w:val="24"/>
-        </w:rPr>
-        <w:t>le choix du matériel HW</w:t>
-      </w:r>
-    </w:p>
-    <w:p>
-      <w:pPr>
-        <w:pStyle w:val="Retraitnormal1"/>
-        <w:numPr>
-          <w:ilvl w:val="0"/>
-          <w:numId w:val="9"/>
-        </w:numPr>
-        <w:rPr>
-          <w:rFonts w:ascii="Arial" w:hAnsi="Arial" w:cs="Arial"/>
-          <w:i/>
-          <w:sz w:val="24"/>
-        </w:rPr>
-      </w:pPr>
-      <w:r>
-        <w:rPr>
-          <w:rFonts w:ascii="Arial" w:hAnsi="Arial" w:cs="Arial"/>
-          <w:i/>
-          <w:sz w:val="24"/>
-        </w:rPr>
-        <w:t xml:space="preserve">le choix des systèmes d'exploitation pour la réalisation </w:t>
-      </w:r>
-      <w:r>
-        <w:rPr>
-          <w:rFonts w:ascii="Arial" w:hAnsi="Arial" w:cs="Arial"/>
-          <w:i/>
-          <w:sz w:val="24"/>
-          <w:u w:val="single"/>
-        </w:rPr>
-        <w:t>et</w:t>
-      </w:r>
-      <w:r>
-        <w:rPr>
-          <w:rFonts w:ascii="Arial" w:hAnsi="Arial" w:cs="Arial"/>
-          <w:i/>
-          <w:sz w:val="24"/>
-        </w:rPr>
-        <w:t xml:space="preserve"> l'utilisation</w:t>
-      </w:r>
-    </w:p>
-    <w:p>
-      <w:pPr>
-        <w:pStyle w:val="Retraitnormal1"/>
-        <w:numPr>
-          <w:ilvl w:val="0"/>
-          <w:numId w:val="9"/>
-        </w:numPr>
-        <w:rPr>
-          <w:rFonts w:ascii="Arial" w:hAnsi="Arial" w:cs="Arial"/>
-          <w:i/>
-          <w:sz w:val="24"/>
-        </w:rPr>
-      </w:pPr>
-      <w:r>
-        <w:rPr>
-          <w:rFonts w:ascii="Arial" w:hAnsi="Arial" w:cs="Arial"/>
-          <w:i/>
-          <w:sz w:val="24"/>
-        </w:rPr>
-        <w:t xml:space="preserve">le choix des outils logiciels pour la réalisation </w:t>
-      </w:r>
-      <w:r>
-        <w:rPr>
-          <w:rFonts w:ascii="Arial" w:hAnsi="Arial" w:cs="Arial"/>
-          <w:i/>
-          <w:sz w:val="24"/>
-          <w:u w:val="single"/>
-        </w:rPr>
-        <w:t>et</w:t>
-      </w:r>
-      <w:r>
-        <w:rPr>
-          <w:rFonts w:ascii="Arial" w:hAnsi="Arial" w:cs="Arial"/>
-          <w:i/>
-          <w:sz w:val="24"/>
-        </w:rPr>
-        <w:t xml:space="preserve"> l'utilisation</w:t>
-      </w:r>
-    </w:p>
-    <w:p>
-      <w:pPr>
-        <w:pStyle w:val="Retraitnormal1"/>
-        <w:numPr>
-          <w:ilvl w:val="0"/>
-          <w:numId w:val="9"/>
-        </w:numPr>
-        <w:rPr>
-          <w:rFonts w:ascii="Arial" w:hAnsi="Arial" w:cs="Arial"/>
-          <w:i/>
-          <w:sz w:val="24"/>
-        </w:rPr>
-      </w:pPr>
-      <w:r>
-        <w:rPr>
-          <w:rFonts w:ascii="Arial" w:hAnsi="Arial" w:cs="Arial"/>
-          <w:i/>
-          <w:sz w:val="24"/>
-        </w:rPr>
-        <w:lastRenderedPageBreak/>
-        <w:t xml:space="preserve">site web: </w:t>
-      </w:r>
-      <w:r>
-        <w:rPr>
-          <w:rFonts w:ascii="Arial" w:hAnsi="Arial" w:cs="Arial"/>
-          <w:i/>
-          <w:sz w:val="24"/>
-        </w:rPr>
-        <w:t>réaliser les maquettes avec un logiciel, décrire toutes les animations sur papier, définir les mots-clés, choisir une formule d'hébergement, définir la méthode de mise à jour, …</w:t>
-      </w:r>
-    </w:p>
-    <w:p>
-      <w:pPr>
-        <w:pStyle w:val="Retraitnormal1"/>
-        <w:numPr>
-          <w:ilvl w:val="0"/>
-          <w:numId w:val="4"/>
-        </w:numPr>
-        <w:rPr>
-          <w:rFonts w:ascii="Arial" w:hAnsi="Arial" w:cs="Arial"/>
-          <w:i/>
-          <w:sz w:val="24"/>
-        </w:rPr>
-      </w:pPr>
-      <w:r>
-        <w:rPr>
-          <w:rFonts w:ascii="Arial" w:hAnsi="Arial" w:cs="Arial"/>
-          <w:i/>
-          <w:sz w:val="24"/>
-        </w:rPr>
-        <w:t>bases de données: décrire le modèle relationnel, le contenu détaillé des tables (caractéristiques de chaque champs) et les requêtes.</w:t>
-      </w:r>
-    </w:p>
-    <w:p>
-      <w:pPr>
-        <w:pStyle w:val="Retraitnormal1"/>
-        <w:numPr>
-          <w:ilvl w:val="0"/>
-          <w:numId w:val="4"/>
-        </w:numPr>
-        <w:rPr>
-          <w:rFonts w:ascii="Arial" w:hAnsi="Arial" w:cs="Arial"/>
-          <w:i/>
-          <w:sz w:val="24"/>
-        </w:rPr>
-      </w:pPr>
-      <w:r>
-        <w:rPr>
-          <w:rFonts w:ascii="Arial" w:hAnsi="Arial" w:cs="Arial"/>
-          <w:i/>
-          <w:sz w:val="24"/>
-        </w:rPr>
-        <w:t>programmation et scripts: organigramme, architecture du programme, découpage modulaire, entrées-sorties des modules, pseudo-code</w:t>
-      </w:r>
-      <w:r>
-        <w:rPr>
-          <w:rFonts w:ascii="Arial" w:hAnsi="Arial" w:cs="Arial"/>
-          <w:i/>
-          <w:sz w:val="24"/>
-        </w:rPr>
-        <w:t xml:space="preserve"> </w:t>
-      </w:r>
-      <w:r>
-        <w:rPr>
-          <w:rFonts w:ascii="Arial" w:hAnsi="Arial" w:cs="Arial"/>
-          <w:i/>
-          <w:sz w:val="24"/>
-        </w:rPr>
-        <w:t>/</w:t>
-      </w:r>
-      <w:r>
-        <w:rPr>
-          <w:rFonts w:ascii="Arial" w:hAnsi="Arial" w:cs="Arial"/>
-          <w:i/>
-          <w:sz w:val="24"/>
-        </w:rPr>
-        <w:t xml:space="preserve"> </w:t>
-      </w:r>
-      <w:r>
-        <w:rPr>
-          <w:rFonts w:ascii="Arial" w:hAnsi="Arial" w:cs="Arial"/>
-          <w:i/>
-          <w:sz w:val="24"/>
-        </w:rPr>
-        <w:t>structogramme…</w:t>
-      </w:r>
-    </w:p>
-    <w:p>
-      <w:pPr>
-        <w:pStyle w:val="Retraitnormal1"/>
-        <w:numPr>
-          <w:ilvl w:val="0"/>
-          <w:numId w:val="0"/>
-        </w:numPr>
-        <w:ind w:left="720"/>
-        <w:rPr>
-          <w:rFonts w:ascii="Arial" w:hAnsi="Arial" w:cs="Arial"/>
-          <w:i/>
-          <w:sz w:val="24"/>
-        </w:rPr>
-      </w:pPr>
-    </w:p>
-    <w:p>
-      <w:pPr>
-        <w:pStyle w:val="Retraitnormal1"/>
-        <w:numPr>
-          <w:ilvl w:val="0"/>
-          <w:numId w:val="0"/>
-        </w:numPr>
-        <w:ind w:left="360"/>
-        <w:rPr>
-          <w:rFonts w:ascii="Arial" w:hAnsi="Arial" w:cs="Arial"/>
           <w:b/>
           <w:bCs/>
           <w:i/>
@@ -5388,12 +5690,21 @@
           <w:iCs/>
         </w:rPr>
       </w:pPr>
+      <w:proofErr w:type="gramStart"/>
       <w:r>
         <w:rPr>
           <w:i/>
           <w:iCs/>
         </w:rPr>
-        <w:t>les répertoires où le logiciel est installé</w:t>
+        <w:t>les</w:t>
+      </w:r>
+      <w:proofErr w:type="gramEnd"/>
+      <w:r>
+        <w:rPr>
+          <w:i/>
+          <w:iCs/>
+        </w:rPr>
+        <w:t xml:space="preserve"> répertoires où le logiciel est installé</w:t>
       </w:r>
     </w:p>
     <w:p>
@@ -5412,12 +5723,22 @@
           <w:iCs/>
         </w:rPr>
       </w:pPr>
+      <w:proofErr w:type="gramStart"/>
       <w:r>
         <w:rPr>
           <w:i/>
           <w:iCs/>
         </w:rPr>
-        <w:t>la liste de tous les fichiers et une rapide description de leur contenu (des noms qui parlent !)</w:t>
+        <w:lastRenderedPageBreak/>
+        <w:t>la</w:t>
+      </w:r>
+      <w:proofErr w:type="gramEnd"/>
+      <w:r>
+        <w:rPr>
+          <w:i/>
+          <w:iCs/>
+        </w:rPr>
+        <w:t xml:space="preserve"> liste de tous les fichiers et une rapide description de leur contenu (des noms qui parlent !)</w:t>
       </w:r>
     </w:p>
     <w:p>
@@ -5436,12 +5757,21 @@
           <w:iCs/>
         </w:rPr>
       </w:pPr>
+      <w:proofErr w:type="gramStart"/>
       <w:r>
         <w:rPr>
           <w:i/>
           <w:iCs/>
         </w:rPr>
-        <w:t>les versions des systèmes d'exploitation et des outils logiciels</w:t>
+        <w:t>les</w:t>
+      </w:r>
+      <w:proofErr w:type="gramEnd"/>
+      <w:r>
+        <w:rPr>
+          <w:i/>
+          <w:iCs/>
+        </w:rPr>
+        <w:t xml:space="preserve"> versions des systèmes d'exploitation et des outils logiciels</w:t>
       </w:r>
     </w:p>
     <w:p>
@@ -5460,12 +5790,21 @@
           <w:iCs/>
         </w:rPr>
       </w:pPr>
+      <w:proofErr w:type="gramStart"/>
       <w:r>
         <w:rPr>
           <w:i/>
           <w:iCs/>
         </w:rPr>
-        <w:t>la description exacte du matériel</w:t>
+        <w:t>la</w:t>
+      </w:r>
+      <w:proofErr w:type="gramEnd"/>
+      <w:r>
+        <w:rPr>
+          <w:i/>
+          <w:iCs/>
+        </w:rPr>
+        <w:t xml:space="preserve"> description exacte du matériel</w:t>
       </w:r>
     </w:p>
     <w:p>
@@ -5484,12 +5823,21 @@
           <w:iCs/>
         </w:rPr>
       </w:pPr>
+      <w:proofErr w:type="gramStart"/>
       <w:r>
         <w:rPr>
           <w:i/>
           <w:iCs/>
         </w:rPr>
-        <w:t>le numé</w:t>
+        <w:t>le</w:t>
+      </w:r>
+      <w:proofErr w:type="gramEnd"/>
+      <w:r>
+        <w:rPr>
+          <w:i/>
+          <w:iCs/>
+        </w:rPr>
+        <w:t xml:space="preserve"> numé</w:t>
       </w:r>
       <w:r>
         <w:rPr>
@@ -5523,12 +5871,21 @@
           <w:u w:val="single"/>
         </w:rPr>
       </w:pPr>
+      <w:proofErr w:type="gramStart"/>
       <w:r>
         <w:rPr>
           <w:i/>
           <w:iCs/>
         </w:rPr>
-        <w:t>programmation et scripts: librairies externes, dictionnaire des données, reconstruction du logiciel</w:t>
+        <w:t>programmation</w:t>
+      </w:r>
+      <w:proofErr w:type="gramEnd"/>
+      <w:r>
+        <w:rPr>
+          <w:i/>
+          <w:iCs/>
+        </w:rPr>
+        <w:t xml:space="preserve"> et scripts: librairies externes, dictionnaire des données, reconstruction du logiciel</w:t>
       </w:r>
       <w:r>
         <w:rPr>
@@ -5590,7 +5947,25 @@
           <w:iCs/>
           <w:u w:val="single"/>
         </w:rPr>
-        <w:t>Evitez d’inclure les listings des sources</w:t>
+        <w:t xml:space="preserve">Evitez d’inclure les </w:t>
+      </w:r>
+      <w:proofErr w:type="gramStart"/>
+      <w:r>
+        <w:rPr>
+          <w:i/>
+          <w:iCs/>
+          <w:u w:val="single"/>
+        </w:rPr>
+        <w:t>listings</w:t>
+      </w:r>
+      <w:proofErr w:type="gramEnd"/>
+      <w:r>
+        <w:rPr>
+          <w:i/>
+          <w:iCs/>
+          <w:u w:val="single"/>
+        </w:rPr>
+        <w:t xml:space="preserve"> des sources</w:t>
       </w:r>
       <w:r>
         <w:rPr>
@@ -5651,8 +6026,16 @@
         <w:rPr>
           <w:i/>
         </w:rPr>
-        <w:t>Pour chaque partie testée de votre projet, il faut décrire:</w:t>
-      </w:r>
+        <w:t xml:space="preserve">Pour chaque partie testée de votre projet, il faut </w:t>
+      </w:r>
+      <w:proofErr w:type="gramStart"/>
+      <w:r>
+        <w:rPr>
+          <w:i/>
+        </w:rPr>
+        <w:t>décrire:</w:t>
+      </w:r>
+      <w:proofErr w:type="gramEnd"/>
     </w:p>
     <w:p>
       <w:pPr>
@@ -5674,11 +6057,19 @@
           <w:i/>
         </w:rPr>
       </w:pPr>
-      <w:r>
-        <w:rPr>
-          <w:i/>
-        </w:rPr>
-        <w:t>les conditions exactes de chaque test</w:t>
+      <w:proofErr w:type="gramStart"/>
+      <w:r>
+        <w:rPr>
+          <w:i/>
+        </w:rPr>
+        <w:t>les</w:t>
+      </w:r>
+      <w:proofErr w:type="gramEnd"/>
+      <w:r>
+        <w:rPr>
+          <w:i/>
+        </w:rPr>
+        <w:t xml:space="preserve"> conditions exactes de chaque test</w:t>
       </w:r>
     </w:p>
     <w:p>
@@ -5691,11 +6082,19 @@
           <w:i/>
         </w:rPr>
       </w:pPr>
-      <w:r>
-        <w:rPr>
-          <w:i/>
-        </w:rPr>
-        <w:t>les preuves de test (papier ou fichier)</w:t>
+      <w:proofErr w:type="gramStart"/>
+      <w:r>
+        <w:rPr>
+          <w:i/>
+        </w:rPr>
+        <w:t>les</w:t>
+      </w:r>
+      <w:proofErr w:type="gramEnd"/>
+      <w:r>
+        <w:rPr>
+          <w:i/>
+        </w:rPr>
+        <w:t xml:space="preserve"> preuves de test (papier ou fichier)</w:t>
       </w:r>
     </w:p>
     <w:p>
@@ -5708,11 +6107,19 @@
           <w:i/>
         </w:rPr>
       </w:pPr>
-      <w:r>
-        <w:rPr>
-          <w:i/>
-        </w:rPr>
-        <w:t xml:space="preserve">tests sans preuve: fournir au moins une description </w:t>
+      <w:proofErr w:type="gramStart"/>
+      <w:r>
+        <w:rPr>
+          <w:i/>
+        </w:rPr>
+        <w:t>tests</w:t>
+      </w:r>
+      <w:proofErr w:type="gramEnd"/>
+      <w:r>
+        <w:rPr>
+          <w:i/>
+        </w:rPr>
+        <w:t xml:space="preserve"> sans preuve: fournir au moins une description </w:t>
       </w:r>
     </w:p>
     <w:p>
@@ -5772,7 +6179,21 @@
         <w:rPr>
           <w:i/>
         </w:rPr>
-        <w:t xml:space="preserve">S'il reste encore des erreurs: </w:t>
+        <w:t xml:space="preserve">S'il reste encore des </w:t>
+      </w:r>
+      <w:proofErr w:type="gramStart"/>
+      <w:r>
+        <w:rPr>
+          <w:i/>
+        </w:rPr>
+        <w:t>erreurs:</w:t>
+      </w:r>
+      <w:proofErr w:type="gramEnd"/>
+      <w:r>
+        <w:rPr>
+          <w:i/>
+        </w:rPr>
+        <w:t xml:space="preserve"> </w:t>
       </w:r>
     </w:p>
     <w:p>
@@ -5926,12 +6347,22 @@
           <w:i/>
         </w:rPr>
       </w:pPr>
+      <w:proofErr w:type="gramStart"/>
       <w:r>
         <w:rPr>
           <w:rFonts w:cs="Arial"/>
           <w:i/>
         </w:rPr>
-        <w:t>le rapport de projet</w:t>
+        <w:lastRenderedPageBreak/>
+        <w:t>le</w:t>
+      </w:r>
+      <w:proofErr w:type="gramEnd"/>
+      <w:r>
+        <w:rPr>
+          <w:rFonts w:cs="Arial"/>
+          <w:i/>
+        </w:rPr>
+        <w:t xml:space="preserve"> rapport de projet</w:t>
       </w:r>
     </w:p>
     <w:p>
@@ -5945,12 +6376,21 @@
           <w:i/>
         </w:rPr>
       </w:pPr>
+      <w:proofErr w:type="gramStart"/>
       <w:r>
         <w:rPr>
           <w:rFonts w:cs="Arial"/>
           <w:i/>
         </w:rPr>
-        <w:t>le manuel d'Installation (en annexe)</w:t>
+        <w:t>le</w:t>
+      </w:r>
+      <w:proofErr w:type="gramEnd"/>
+      <w:r>
+        <w:rPr>
+          <w:rFonts w:cs="Arial"/>
+          <w:i/>
+        </w:rPr>
+        <w:t xml:space="preserve"> manuel d'Installation (en annexe)</w:t>
       </w:r>
     </w:p>
     <w:p>
@@ -5964,12 +6404,21 @@
           <w:i/>
         </w:rPr>
       </w:pPr>
+      <w:proofErr w:type="gramStart"/>
       <w:r>
         <w:rPr>
           <w:rFonts w:cs="Arial"/>
           <w:i/>
         </w:rPr>
-        <w:t>le manuel d'Utilisation avec des exemples graphiques (en annexe)</w:t>
+        <w:t>le</w:t>
+      </w:r>
+      <w:proofErr w:type="gramEnd"/>
+      <w:r>
+        <w:rPr>
+          <w:rFonts w:cs="Arial"/>
+          <w:i/>
+        </w:rPr>
+        <w:t xml:space="preserve"> manuel d'Utilisation avec des exemples graphiques (en annexe)</w:t>
       </w:r>
     </w:p>
     <w:p>
@@ -5983,12 +6432,21 @@
           <w:i/>
         </w:rPr>
       </w:pPr>
+      <w:proofErr w:type="gramStart"/>
       <w:r>
         <w:rPr>
           <w:rFonts w:cs="Arial"/>
           <w:i/>
         </w:rPr>
-        <w:t>autres…</w:t>
+        <w:t>autres</w:t>
+      </w:r>
+      <w:proofErr w:type="gramEnd"/>
+      <w:r>
+        <w:rPr>
+          <w:rFonts w:cs="Arial"/>
+          <w:i/>
+        </w:rPr>
+        <w:t>…</w:t>
       </w:r>
     </w:p>
     <w:p>
@@ -6059,8 +6517,18 @@
           <w:i/>
           <w:sz w:val="24"/>
         </w:rPr>
-        <w:t>Développez en tous cas les points suivants:</w:t>
-      </w:r>
+        <w:t xml:space="preserve">Développez en tous cas les points </w:t>
+      </w:r>
+      <w:proofErr w:type="gramStart"/>
+      <w:r>
+        <w:rPr>
+          <w:rFonts w:ascii="Arial" w:hAnsi="Arial" w:cs="Arial"/>
+          <w:i/>
+          <w:sz w:val="24"/>
+        </w:rPr>
+        <w:t>suivants:</w:t>
+      </w:r>
+      <w:proofErr w:type="gramEnd"/>
     </w:p>
     <w:p>
       <w:pPr>
@@ -6112,7 +6580,6 @@
           <w:rFonts w:cs="Arial"/>
           <w:i/>
         </w:rPr>
-        <w:lastRenderedPageBreak/>
         <w:t>Points positifs / négatifs</w:t>
       </w:r>
     </w:p>
@@ -6267,7 +6734,21 @@
         <w:rPr>
           <w:i/>
         </w:rPr>
-        <w:t xml:space="preserve"> (Titre, auteur, date), des sites Internet (URL) consultés, des articles (Revue, date, titre, auteur)… Et de toutes les aides externes (noms)   </w:t>
+        <w:t xml:space="preserve"> (Titre, auteur, date), des sites Internet (URL) consultés, des articles (Revue, date, titre, </w:t>
+      </w:r>
+      <w:proofErr w:type="gramStart"/>
+      <w:r>
+        <w:rPr>
+          <w:i/>
+        </w:rPr>
+        <w:t>auteur)…</w:t>
+      </w:r>
+      <w:proofErr w:type="gramEnd"/>
+      <w:r>
+        <w:rPr>
+          <w:i/>
+        </w:rPr>
+        <w:t xml:space="preserve"> Et de toutes les aides externes (noms)   </w:t>
       </w:r>
     </w:p>
     <w:p>
@@ -6628,12 +7109,21 @@
         <w:szCs w:val="16"/>
       </w:rPr>
     </w:pPr>
+    <w:proofErr w:type="gramStart"/>
     <w:r>
       <w:rPr>
         <w:sz w:val="16"/>
         <w:szCs w:val="16"/>
       </w:rPr>
-      <w:t>i-CQ VD Octobre 2010</w:t>
+      <w:t>i</w:t>
+    </w:r>
+    <w:proofErr w:type="gramEnd"/>
+    <w:r>
+      <w:rPr>
+        <w:sz w:val="16"/>
+        <w:szCs w:val="16"/>
+      </w:rPr>
+      <w:t>-CQ VD Octobre 2010</w:t>
     </w:r>
     <w:r>
       <w:rPr>
@@ -6695,7 +7185,23 @@
         <w:sz w:val="16"/>
         <w:szCs w:val="16"/>
       </w:rPr>
-      <w:t>Dernière modif : 02.12.2010</w:t>
+      <w:t xml:space="preserve">Dernière </w:t>
+    </w:r>
+    <w:proofErr w:type="spellStart"/>
+    <w:r>
+      <w:rPr>
+        <w:sz w:val="16"/>
+        <w:szCs w:val="16"/>
+      </w:rPr>
+      <w:t>modif</w:t>
+    </w:r>
+    <w:proofErr w:type="spellEnd"/>
+    <w:r>
+      <w:rPr>
+        <w:sz w:val="16"/>
+        <w:szCs w:val="16"/>
+      </w:rPr>
+      <w:t> : 02.12.2010</w:t>
     </w:r>
     <w:r>
       <w:rPr>
@@ -11970,6 +12476,7 @@
   <w:style w:type="character" w:default="1" w:styleId="Policepardfaut">
     <w:name w:val="Default Paragraph Font"/>
     <w:uiPriority w:val="1"/>
+    <w:semiHidden/>
     <w:unhideWhenUsed/>
   </w:style>
   <w:style w:type="table" w:default="1" w:styleId="TableauNormal">

</xml_diff>

<commit_message>
Modification de la doc
</commit_message>
<xml_diff>
--- a/3-Documentation/X-Carto-AurelienEmilien-Rapport.docx
+++ b/3-Documentation/X-Carto-AurelienEmilien-Rapport.docx
@@ -2246,15 +2246,7 @@
         <w:spacing w:after="240"/>
       </w:pPr>
       <w:r>
-        <w:t xml:space="preserve">Ce projet vise à développer les compétences en développement de </w:t>
-      </w:r>
-      <w:proofErr w:type="spellStart"/>
-      <w:r>
-        <w:t>back-end</w:t>
-      </w:r>
-      <w:proofErr w:type="spellEnd"/>
-      <w:r>
-        <w:t xml:space="preserve"> Visio, tout en assurant une indépendance totale et une maîtrise complète des outils nécessaires pour mettre en place des processus de cartographie.</w:t>
+        <w:t>Ce projet vise à développer les compétences en développement de back-end Visio, tout en assurant une indépendance totale et une maîtrise complète des outils nécessaires pour mettre en place des processus de cartographie.</w:t>
       </w:r>
     </w:p>
     <w:p>
@@ -2541,16 +2533,8 @@
         <w:rPr>
           <w:lang w:val="fr-CH"/>
         </w:rPr>
-        <w:t xml:space="preserve">Association des commentaires aux instructions sous forme de </w:t>
-      </w:r>
-      <w:proofErr w:type="spellStart"/>
-      <w:r>
-        <w:rPr>
-          <w:lang w:val="fr-CH"/>
-        </w:rPr>
-        <w:t>ToolTips</w:t>
-      </w:r>
-      <w:proofErr w:type="spellEnd"/>
+        <w:t>Association des commentaires aux instructions sous forme de ToolTips</w:t>
+      </w:r>
     </w:p>
     <w:p>
       <w:pPr>
@@ -2823,23 +2807,7 @@
           <w:rStyle w:val="normaltextrun"/>
           <w:rFonts w:cs="Arial"/>
         </w:rPr>
-        <w:t xml:space="preserve">Dans le but d'optimiser la réalisation de notre projet, nous avons pris la décision de ne pas nous limiter à l’utilisation de </w:t>
-      </w:r>
-      <w:proofErr w:type="spellStart"/>
-      <w:r>
-        <w:rPr>
-          <w:rStyle w:val="normaltextrun"/>
-          <w:rFonts w:cs="Arial"/>
-        </w:rPr>
-        <w:t>ChatGPT</w:t>
-      </w:r>
-      <w:proofErr w:type="spellEnd"/>
-      <w:r>
-        <w:rPr>
-          <w:rStyle w:val="normaltextrun"/>
-          <w:rFonts w:cs="Arial"/>
-        </w:rPr>
-        <w:t>. Cette approche nous a permis de bénéficier d'un gain de temps considérable, tout en maintenant intacte la complexité et le niveau de difficulté du projet.</w:t>
+        <w:t>Dans le but d'optimiser la réalisation de notre projet, nous avons pris la décision de ne pas nous limiter à l’utilisation de ChatGPT. Cette approche nous a permis de bénéficier d'un gain de temps considérable, tout en maintenant intacte la complexité et le niveau de difficulté du projet.</w:t>
       </w:r>
       <w:r>
         <w:rPr>
@@ -3104,25 +3072,8 @@
           <w:rStyle w:val="normaltextrun"/>
           <w:rFonts w:cs="Arial"/>
         </w:rPr>
-        <w:t>Pendant la réalisation de notre projet, nous avons effectué du « </w:t>
-      </w:r>
-      <w:proofErr w:type="spellStart"/>
-      <w:r>
-        <w:rPr>
-          <w:rStyle w:val="normaltextrun"/>
-          <w:rFonts w:cs="Arial"/>
-        </w:rPr>
-        <w:t>Versionning</w:t>
-      </w:r>
-      <w:proofErr w:type="spellEnd"/>
-      <w:r>
-        <w:rPr>
-          <w:rStyle w:val="normaltextrun"/>
-          <w:rFonts w:cs="Arial"/>
-        </w:rPr>
-        <w:t> </w:t>
-      </w:r>
-      <w:proofErr w:type="gramStart"/>
+        <w:t>Pendant la réalisation de notre projet, nous avons effectué du « Versionning </w:t>
+      </w:r>
       <w:r>
         <w:rPr>
           <w:rStyle w:val="superscript"/>
@@ -3138,15 +3089,21 @@
           <w:rStyle w:val="normaltextrun"/>
           <w:rFonts w:cs="Arial"/>
         </w:rPr>
-        <w:t>»</w:t>
-      </w:r>
-      <w:proofErr w:type="gramEnd"/>
+        <w:t>» sur</w:t>
+      </w:r>
       <w:r>
         <w:rPr>
           <w:rStyle w:val="normaltextrun"/>
           <w:rFonts w:cs="Arial"/>
         </w:rPr>
-        <w:t xml:space="preserve"> sur notre SSD personnel. Nous avions fait cela pour assurer une méthode de récupération de données en cas d’incidents. </w:t>
+        <w:t xml:space="preserve"> GitHub</w:t>
+      </w:r>
+      <w:r>
+        <w:rPr>
+          <w:rStyle w:val="normaltextrun"/>
+          <w:rFonts w:cs="Arial"/>
+        </w:rPr>
+        <w:t>. Nous avions fait cela pour assurer une méthode de récupération de données en cas d’incidents. </w:t>
       </w:r>
       <w:r>
         <w:rPr>
@@ -3218,25 +3175,7 @@
           <w:rFonts w:ascii="Arial" w:hAnsi="Arial" w:cs="Arial"/>
           <w:lang w:val="fr-FR"/>
         </w:rPr>
-        <w:t>Ce menu vous permettra d’afficher plus tard la « </w:t>
-      </w:r>
-      <w:proofErr w:type="spellStart"/>
-      <w:r>
-        <w:rPr>
-          <w:rStyle w:val="normaltextrun"/>
-          <w:rFonts w:ascii="Arial" w:hAnsi="Arial" w:cs="Arial"/>
-          <w:lang w:val="fr-FR"/>
-        </w:rPr>
-        <w:t>Shapesheet</w:t>
-      </w:r>
-      <w:proofErr w:type="spellEnd"/>
-      <w:r>
-        <w:rPr>
-          <w:rStyle w:val="normaltextrun"/>
-          <w:rFonts w:ascii="Arial" w:hAnsi="Arial" w:cs="Arial"/>
-          <w:lang w:val="fr-FR"/>
-        </w:rPr>
-        <w:t> » et vous permettra également d’accéder à votre code VBA.</w:t>
+        <w:t>Ce menu vous permettra d’afficher plus tard la « Shapesheet » et vous permettra également d’accéder à votre code VBA.</w:t>
       </w:r>
       <w:r>
         <w:rPr>
@@ -4219,27 +4158,7 @@
           <w:i w:val="0"/>
           <w:iCs/>
         </w:rPr>
-        <w:t>Aller sur la « </w:t>
-      </w:r>
-      <w:proofErr w:type="spellStart"/>
-      <w:r>
-        <w:rPr>
-          <w:rStyle w:val="normaltextrun"/>
-          <w:rFonts w:cs="Arial"/>
-          <w:i w:val="0"/>
-          <w:iCs/>
-        </w:rPr>
-        <w:t>Shapesheet</w:t>
-      </w:r>
-      <w:proofErr w:type="spellEnd"/>
-      <w:r>
-        <w:rPr>
-          <w:rStyle w:val="normaltextrun"/>
-          <w:rFonts w:cs="Arial"/>
-          <w:i w:val="0"/>
-          <w:iCs/>
-        </w:rPr>
-        <w:t> »</w:t>
+        <w:t>Aller sur la « Shapesheet »</w:t>
       </w:r>
       <w:r>
         <w:rPr>
@@ -4283,23 +4202,7 @@
           <w:rStyle w:val="normaltextrun"/>
           <w:rFonts w:cs="Arial"/>
         </w:rPr>
-        <w:t xml:space="preserve">Sélectionner une forme et faire un « clique-droit » sur cette dernière afin d’afficher l’option « Afficher la </w:t>
-      </w:r>
-      <w:proofErr w:type="spellStart"/>
-      <w:r>
-        <w:rPr>
-          <w:rStyle w:val="normaltextrun"/>
-          <w:rFonts w:cs="Arial"/>
-        </w:rPr>
-        <w:t>ShapeSheet</w:t>
-      </w:r>
-      <w:proofErr w:type="spellEnd"/>
-      <w:r>
-        <w:rPr>
-          <w:rStyle w:val="normaltextrun"/>
-          <w:rFonts w:cs="Arial"/>
-        </w:rPr>
-        <w:t> ».</w:t>
+        <w:t>Sélectionner une forme et faire un « clique-droit » sur cette dernière afin d’afficher l’option « Afficher la ShapeSheet ».</w:t>
       </w:r>
       <w:r>
         <w:rPr>
@@ -4458,23 +4361,8 @@
           <w:szCs w:val="18"/>
           <w:lang w:val="fr-FR"/>
         </w:rPr>
-        <w:t xml:space="preserve"> - Afficher la </w:t>
-      </w:r>
-      <w:proofErr w:type="spellStart"/>
-      <w:r>
-        <w:rPr>
-          <w:rStyle w:val="normaltextrun"/>
-          <w:rFonts w:ascii="Arial" w:hAnsi="Arial" w:cs="Arial"/>
-          <w:i/>
-          <w:iCs/>
-          <w:color w:val="44546A"/>
-          <w:sz w:val="18"/>
-          <w:szCs w:val="18"/>
-          <w:lang w:val="fr-FR"/>
-        </w:rPr>
-        <w:t>ShapeSheet</w:t>
-      </w:r>
-      <w:proofErr w:type="spellEnd"/>
+        <w:t xml:space="preserve"> - Afficher la ShapeSheet</w:t>
+      </w:r>
       <w:r>
         <w:rPr>
           <w:rStyle w:val="eop"/>
@@ -4938,7 +4826,6 @@
           <w:lang w:eastAsia="fr-FR"/>
         </w:rPr>
       </w:pPr>
-      <w:proofErr w:type="gramStart"/>
       <w:r>
         <w:rPr>
           <w:rFonts w:ascii="Arial" w:hAnsi="Arial"/>
@@ -4948,19 +4835,7 @@
           <w:szCs w:val="14"/>
           <w:lang w:eastAsia="fr-FR"/>
         </w:rPr>
-        <w:t>planning</w:t>
-      </w:r>
-      <w:proofErr w:type="gramEnd"/>
-      <w:r>
-        <w:rPr>
-          <w:rFonts w:ascii="Arial" w:hAnsi="Arial"/>
-          <w:i/>
-          <w:iCs/>
-          <w:sz w:val="24"/>
-          <w:szCs w:val="14"/>
-          <w:lang w:eastAsia="fr-FR"/>
-        </w:rPr>
-        <w:t xml:space="preserve"> indiquant les dates de début et de fin du projet ainsi que le découpage connu des diverses phases. </w:t>
+        <w:t xml:space="preserve">planning indiquant les dates de début et de fin du projet ainsi que le découpage connu des diverses phases. </w:t>
       </w:r>
     </w:p>
     <w:p>
@@ -4979,7 +4854,6 @@
           <w:lang w:eastAsia="fr-FR"/>
         </w:rPr>
       </w:pPr>
-      <w:proofErr w:type="gramStart"/>
       <w:r>
         <w:rPr>
           <w:rFonts w:ascii="Arial" w:hAnsi="Arial"/>
@@ -4989,19 +4863,7 @@
           <w:szCs w:val="14"/>
           <w:lang w:eastAsia="fr-FR"/>
         </w:rPr>
-        <w:t>partage</w:t>
-      </w:r>
-      <w:proofErr w:type="gramEnd"/>
-      <w:r>
-        <w:rPr>
-          <w:rFonts w:ascii="Arial" w:hAnsi="Arial"/>
-          <w:i/>
-          <w:iCs/>
-          <w:sz w:val="24"/>
-          <w:szCs w:val="14"/>
-          <w:lang w:eastAsia="fr-FR"/>
-        </w:rPr>
-        <w:t xml:space="preserve"> des tâches en cas de travail à plusieurs.</w:t>
+        <w:t>partage des tâches en cas de travail à plusieurs.</w:t>
       </w:r>
     </w:p>
     <w:p>
@@ -5249,18 +5111,8 @@
           <w:i/>
           <w:sz w:val="24"/>
         </w:rPr>
-        <w:t xml:space="preserve">Fournir tous les document de </w:t>
-      </w:r>
-      <w:proofErr w:type="gramStart"/>
-      <w:r>
-        <w:rPr>
-          <w:rFonts w:ascii="Arial" w:hAnsi="Arial" w:cs="Arial"/>
-          <w:i/>
-          <w:sz w:val="24"/>
-        </w:rPr>
-        <w:t>conception:</w:t>
-      </w:r>
-      <w:proofErr w:type="gramEnd"/>
+        <w:t>Fournir tous les document de conception:</w:t>
+      </w:r>
     </w:p>
     <w:p>
       <w:pPr>
@@ -5290,23 +5142,13 @@
           <w:sz w:val="24"/>
         </w:rPr>
       </w:pPr>
-      <w:proofErr w:type="gramStart"/>
       <w:r>
         <w:rPr>
           <w:rFonts w:ascii="Arial" w:hAnsi="Arial" w:cs="Arial"/>
           <w:i/>
           <w:sz w:val="24"/>
         </w:rPr>
-        <w:t>le</w:t>
-      </w:r>
-      <w:proofErr w:type="gramEnd"/>
-      <w:r>
-        <w:rPr>
-          <w:rFonts w:ascii="Arial" w:hAnsi="Arial" w:cs="Arial"/>
-          <w:i/>
-          <w:sz w:val="24"/>
-        </w:rPr>
-        <w:t xml:space="preserve"> choix du matériel HW</w:t>
+        <w:t>le choix du matériel HW</w:t>
       </w:r>
     </w:p>
     <w:p>
@@ -5322,23 +5164,13 @@
           <w:sz w:val="24"/>
         </w:rPr>
       </w:pPr>
-      <w:proofErr w:type="gramStart"/>
       <w:r>
         <w:rPr>
           <w:rFonts w:ascii="Arial" w:hAnsi="Arial" w:cs="Arial"/>
           <w:i/>
           <w:sz w:val="24"/>
         </w:rPr>
-        <w:t>le</w:t>
-      </w:r>
-      <w:proofErr w:type="gramEnd"/>
-      <w:r>
-        <w:rPr>
-          <w:rFonts w:ascii="Arial" w:hAnsi="Arial" w:cs="Arial"/>
-          <w:i/>
-          <w:sz w:val="24"/>
-        </w:rPr>
-        <w:t xml:space="preserve"> choix des systèmes d'exploitation pour la réalisation </w:t>
+        <w:t xml:space="preserve">le choix des systèmes d'exploitation pour la réalisation </w:t>
       </w:r>
       <w:r>
         <w:rPr>
@@ -5371,23 +5203,13 @@
           <w:sz w:val="24"/>
         </w:rPr>
       </w:pPr>
-      <w:proofErr w:type="gramStart"/>
       <w:r>
         <w:rPr>
           <w:rFonts w:ascii="Arial" w:hAnsi="Arial" w:cs="Arial"/>
           <w:i/>
           <w:sz w:val="24"/>
         </w:rPr>
-        <w:t>le</w:t>
-      </w:r>
-      <w:proofErr w:type="gramEnd"/>
-      <w:r>
-        <w:rPr>
-          <w:rFonts w:ascii="Arial" w:hAnsi="Arial" w:cs="Arial"/>
-          <w:i/>
-          <w:sz w:val="24"/>
-        </w:rPr>
-        <w:t xml:space="preserve"> choix des outils logiciels pour la réalisation </w:t>
+        <w:t xml:space="preserve">le choix des outils logiciels pour la réalisation </w:t>
       </w:r>
       <w:r>
         <w:rPr>
@@ -5420,23 +5242,13 @@
           <w:sz w:val="24"/>
         </w:rPr>
       </w:pPr>
-      <w:proofErr w:type="gramStart"/>
       <w:r>
         <w:rPr>
           <w:rFonts w:ascii="Arial" w:hAnsi="Arial" w:cs="Arial"/>
           <w:i/>
           <w:sz w:val="24"/>
         </w:rPr>
-        <w:t>site</w:t>
-      </w:r>
-      <w:proofErr w:type="gramEnd"/>
-      <w:r>
-        <w:rPr>
-          <w:rFonts w:ascii="Arial" w:hAnsi="Arial" w:cs="Arial"/>
-          <w:i/>
-          <w:sz w:val="24"/>
-        </w:rPr>
-        <w:t xml:space="preserve"> web: </w:t>
+        <w:t xml:space="preserve">site web: </w:t>
       </w:r>
       <w:r>
         <w:rPr>
@@ -5460,23 +5272,13 @@
           <w:sz w:val="24"/>
         </w:rPr>
       </w:pPr>
-      <w:proofErr w:type="gramStart"/>
       <w:r>
         <w:rPr>
           <w:rFonts w:ascii="Arial" w:hAnsi="Arial" w:cs="Arial"/>
           <w:i/>
           <w:sz w:val="24"/>
         </w:rPr>
-        <w:t>bases</w:t>
-      </w:r>
-      <w:proofErr w:type="gramEnd"/>
-      <w:r>
-        <w:rPr>
-          <w:rFonts w:ascii="Arial" w:hAnsi="Arial" w:cs="Arial"/>
-          <w:i/>
-          <w:sz w:val="24"/>
-        </w:rPr>
-        <w:t xml:space="preserve"> de données: décrire le modèle relationnel, le contenu détaillé des tables (caractéristiques de chaque champs) et les requêtes.</w:t>
+        <w:t>bases de données: décrire le modèle relationnel, le contenu détaillé des tables (caractéristiques de chaque champs) et les requêtes.</w:t>
       </w:r>
     </w:p>
     <w:p>
@@ -5492,23 +5294,21 @@
           <w:sz w:val="24"/>
         </w:rPr>
       </w:pPr>
-      <w:proofErr w:type="gramStart"/>
       <w:r>
         <w:rPr>
           <w:rFonts w:ascii="Arial" w:hAnsi="Arial" w:cs="Arial"/>
           <w:i/>
           <w:sz w:val="24"/>
         </w:rPr>
-        <w:t>programmation</w:t>
-      </w:r>
-      <w:proofErr w:type="gramEnd"/>
+        <w:t>programmation et scripts: organigramme, architecture du programme, découpage modulaire, entrées-sorties des modules, pseudo-code</w:t>
+      </w:r>
       <w:r>
         <w:rPr>
           <w:rFonts w:ascii="Arial" w:hAnsi="Arial" w:cs="Arial"/>
           <w:i/>
           <w:sz w:val="24"/>
         </w:rPr>
-        <w:t xml:space="preserve"> et scripts: organigramme, architecture du programme, découpage modulaire, entrées-sorties des modules, pseudo-code</w:t>
+        <w:t xml:space="preserve"> </w:t>
       </w:r>
       <w:r>
         <w:rPr>
@@ -5516,6 +5316,14 @@
           <w:i/>
           <w:sz w:val="24"/>
         </w:rPr>
+        <w:t>/</w:t>
+      </w:r>
+      <w:r>
+        <w:rPr>
+          <w:rFonts w:ascii="Arial" w:hAnsi="Arial" w:cs="Arial"/>
+          <w:i/>
+          <w:sz w:val="24"/>
+        </w:rPr>
         <w:t xml:space="preserve"> </w:t>
       </w:r>
       <w:r>
@@ -5524,33 +5332,7 @@
           <w:i/>
           <w:sz w:val="24"/>
         </w:rPr>
-        <w:t>/</w:t>
-      </w:r>
-      <w:r>
-        <w:rPr>
-          <w:rFonts w:ascii="Arial" w:hAnsi="Arial" w:cs="Arial"/>
-          <w:i/>
-          <w:sz w:val="24"/>
-        </w:rPr>
-        <w:t xml:space="preserve"> </w:t>
-      </w:r>
-      <w:proofErr w:type="spellStart"/>
-      <w:r>
-        <w:rPr>
-          <w:rFonts w:ascii="Arial" w:hAnsi="Arial" w:cs="Arial"/>
-          <w:i/>
-          <w:sz w:val="24"/>
-        </w:rPr>
-        <w:t>structogramme</w:t>
-      </w:r>
-      <w:proofErr w:type="spellEnd"/>
-      <w:r>
-        <w:rPr>
-          <w:rFonts w:ascii="Arial" w:hAnsi="Arial" w:cs="Arial"/>
-          <w:i/>
-          <w:sz w:val="24"/>
-        </w:rPr>
-        <w:t>…</w:t>
+        <w:t>structogramme…</w:t>
       </w:r>
     </w:p>
     <w:p>
@@ -5690,21 +5472,12 @@
           <w:iCs/>
         </w:rPr>
       </w:pPr>
-      <w:proofErr w:type="gramStart"/>
       <w:r>
         <w:rPr>
           <w:i/>
           <w:iCs/>
         </w:rPr>
-        <w:t>les</w:t>
-      </w:r>
-      <w:proofErr w:type="gramEnd"/>
-      <w:r>
-        <w:rPr>
-          <w:i/>
-          <w:iCs/>
-        </w:rPr>
-        <w:t xml:space="preserve"> répertoires où le logiciel est installé</w:t>
+        <w:t>les répertoires où le logiciel est installé</w:t>
       </w:r>
     </w:p>
     <w:p>
@@ -5723,22 +5496,13 @@
           <w:iCs/>
         </w:rPr>
       </w:pPr>
-      <w:proofErr w:type="gramStart"/>
       <w:r>
         <w:rPr>
           <w:i/>
           <w:iCs/>
         </w:rPr>
         <w:lastRenderedPageBreak/>
-        <w:t>la</w:t>
-      </w:r>
-      <w:proofErr w:type="gramEnd"/>
-      <w:r>
-        <w:rPr>
-          <w:i/>
-          <w:iCs/>
-        </w:rPr>
-        <w:t xml:space="preserve"> liste de tous les fichiers et une rapide description de leur contenu (des noms qui parlent !)</w:t>
+        <w:t>la liste de tous les fichiers et une rapide description de leur contenu (des noms qui parlent !)</w:t>
       </w:r>
     </w:p>
     <w:p>
@@ -5757,21 +5521,12 @@
           <w:iCs/>
         </w:rPr>
       </w:pPr>
-      <w:proofErr w:type="gramStart"/>
       <w:r>
         <w:rPr>
           <w:i/>
           <w:iCs/>
         </w:rPr>
-        <w:t>les</w:t>
-      </w:r>
-      <w:proofErr w:type="gramEnd"/>
-      <w:r>
-        <w:rPr>
-          <w:i/>
-          <w:iCs/>
-        </w:rPr>
-        <w:t xml:space="preserve"> versions des systèmes d'exploitation et des outils logiciels</w:t>
+        <w:t>les versions des systèmes d'exploitation et des outils logiciels</w:t>
       </w:r>
     </w:p>
     <w:p>
@@ -5790,21 +5545,12 @@
           <w:iCs/>
         </w:rPr>
       </w:pPr>
-      <w:proofErr w:type="gramStart"/>
       <w:r>
         <w:rPr>
           <w:i/>
           <w:iCs/>
         </w:rPr>
-        <w:t>la</w:t>
-      </w:r>
-      <w:proofErr w:type="gramEnd"/>
-      <w:r>
-        <w:rPr>
-          <w:i/>
-          <w:iCs/>
-        </w:rPr>
-        <w:t xml:space="preserve"> description exacte du matériel</w:t>
+        <w:t>la description exacte du matériel</w:t>
       </w:r>
     </w:p>
     <w:p>
@@ -5823,21 +5569,12 @@
           <w:iCs/>
         </w:rPr>
       </w:pPr>
-      <w:proofErr w:type="gramStart"/>
       <w:r>
         <w:rPr>
           <w:i/>
           <w:iCs/>
         </w:rPr>
-        <w:t>le</w:t>
-      </w:r>
-      <w:proofErr w:type="gramEnd"/>
-      <w:r>
-        <w:rPr>
-          <w:i/>
-          <w:iCs/>
-        </w:rPr>
-        <w:t xml:space="preserve"> numé</w:t>
+        <w:t>le numé</w:t>
       </w:r>
       <w:r>
         <w:rPr>
@@ -5871,21 +5608,12 @@
           <w:u w:val="single"/>
         </w:rPr>
       </w:pPr>
-      <w:proofErr w:type="gramStart"/>
       <w:r>
         <w:rPr>
           <w:i/>
           <w:iCs/>
         </w:rPr>
-        <w:t>programmation</w:t>
-      </w:r>
-      <w:proofErr w:type="gramEnd"/>
-      <w:r>
-        <w:rPr>
-          <w:i/>
-          <w:iCs/>
-        </w:rPr>
-        <w:t xml:space="preserve"> et scripts: librairies externes, dictionnaire des données, reconstruction du logiciel</w:t>
+        <w:t>programmation et scripts: librairies externes, dictionnaire des données, reconstruction du logiciel</w:t>
       </w:r>
       <w:r>
         <w:rPr>
@@ -5947,25 +5675,7 @@
           <w:iCs/>
           <w:u w:val="single"/>
         </w:rPr>
-        <w:t xml:space="preserve">Evitez d’inclure les </w:t>
-      </w:r>
-      <w:proofErr w:type="gramStart"/>
-      <w:r>
-        <w:rPr>
-          <w:i/>
-          <w:iCs/>
-          <w:u w:val="single"/>
-        </w:rPr>
-        <w:t>listings</w:t>
-      </w:r>
-      <w:proofErr w:type="gramEnd"/>
-      <w:r>
-        <w:rPr>
-          <w:i/>
-          <w:iCs/>
-          <w:u w:val="single"/>
-        </w:rPr>
-        <w:t xml:space="preserve"> des sources</w:t>
+        <w:t>Evitez d’inclure les listings des sources</w:t>
       </w:r>
       <w:r>
         <w:rPr>
@@ -6026,16 +5736,8 @@
         <w:rPr>
           <w:i/>
         </w:rPr>
-        <w:t xml:space="preserve">Pour chaque partie testée de votre projet, il faut </w:t>
-      </w:r>
-      <w:proofErr w:type="gramStart"/>
-      <w:r>
-        <w:rPr>
-          <w:i/>
-        </w:rPr>
-        <w:t>décrire:</w:t>
-      </w:r>
-      <w:proofErr w:type="gramEnd"/>
+        <w:t>Pour chaque partie testée de votre projet, il faut décrire:</w:t>
+      </w:r>
     </w:p>
     <w:p>
       <w:pPr>
@@ -6057,19 +5759,11 @@
           <w:i/>
         </w:rPr>
       </w:pPr>
-      <w:proofErr w:type="gramStart"/>
-      <w:r>
-        <w:rPr>
-          <w:i/>
-        </w:rPr>
-        <w:t>les</w:t>
-      </w:r>
-      <w:proofErr w:type="gramEnd"/>
-      <w:r>
-        <w:rPr>
-          <w:i/>
-        </w:rPr>
-        <w:t xml:space="preserve"> conditions exactes de chaque test</w:t>
+      <w:r>
+        <w:rPr>
+          <w:i/>
+        </w:rPr>
+        <w:t>les conditions exactes de chaque test</w:t>
       </w:r>
     </w:p>
     <w:p>
@@ -6082,19 +5776,11 @@
           <w:i/>
         </w:rPr>
       </w:pPr>
-      <w:proofErr w:type="gramStart"/>
-      <w:r>
-        <w:rPr>
-          <w:i/>
-        </w:rPr>
-        <w:t>les</w:t>
-      </w:r>
-      <w:proofErr w:type="gramEnd"/>
-      <w:r>
-        <w:rPr>
-          <w:i/>
-        </w:rPr>
-        <w:t xml:space="preserve"> preuves de test (papier ou fichier)</w:t>
+      <w:r>
+        <w:rPr>
+          <w:i/>
+        </w:rPr>
+        <w:t>les preuves de test (papier ou fichier)</w:t>
       </w:r>
     </w:p>
     <w:p>
@@ -6107,19 +5793,11 @@
           <w:i/>
         </w:rPr>
       </w:pPr>
-      <w:proofErr w:type="gramStart"/>
-      <w:r>
-        <w:rPr>
-          <w:i/>
-        </w:rPr>
-        <w:t>tests</w:t>
-      </w:r>
-      <w:proofErr w:type="gramEnd"/>
-      <w:r>
-        <w:rPr>
-          <w:i/>
-        </w:rPr>
-        <w:t xml:space="preserve"> sans preuve: fournir au moins une description </w:t>
+      <w:r>
+        <w:rPr>
+          <w:i/>
+        </w:rPr>
+        <w:t xml:space="preserve">tests sans preuve: fournir au moins une description </w:t>
       </w:r>
     </w:p>
     <w:p>
@@ -6179,21 +5857,7 @@
         <w:rPr>
           <w:i/>
         </w:rPr>
-        <w:t xml:space="preserve">S'il reste encore des </w:t>
-      </w:r>
-      <w:proofErr w:type="gramStart"/>
-      <w:r>
-        <w:rPr>
-          <w:i/>
-        </w:rPr>
-        <w:t>erreurs:</w:t>
-      </w:r>
-      <w:proofErr w:type="gramEnd"/>
-      <w:r>
-        <w:rPr>
-          <w:i/>
-        </w:rPr>
-        <w:t xml:space="preserve"> </w:t>
+        <w:t xml:space="preserve">S'il reste encore des erreurs: </w:t>
       </w:r>
     </w:p>
     <w:p>
@@ -6347,22 +6011,13 @@
           <w:i/>
         </w:rPr>
       </w:pPr>
-      <w:proofErr w:type="gramStart"/>
       <w:r>
         <w:rPr>
           <w:rFonts w:cs="Arial"/>
           <w:i/>
         </w:rPr>
         <w:lastRenderedPageBreak/>
-        <w:t>le</w:t>
-      </w:r>
-      <w:proofErr w:type="gramEnd"/>
-      <w:r>
-        <w:rPr>
-          <w:rFonts w:cs="Arial"/>
-          <w:i/>
-        </w:rPr>
-        <w:t xml:space="preserve"> rapport de projet</w:t>
+        <w:t>le rapport de projet</w:t>
       </w:r>
     </w:p>
     <w:p>
@@ -6376,21 +6031,12 @@
           <w:i/>
         </w:rPr>
       </w:pPr>
-      <w:proofErr w:type="gramStart"/>
       <w:r>
         <w:rPr>
           <w:rFonts w:cs="Arial"/>
           <w:i/>
         </w:rPr>
-        <w:t>le</w:t>
-      </w:r>
-      <w:proofErr w:type="gramEnd"/>
-      <w:r>
-        <w:rPr>
-          <w:rFonts w:cs="Arial"/>
-          <w:i/>
-        </w:rPr>
-        <w:t xml:space="preserve"> manuel d'Installation (en annexe)</w:t>
+        <w:t>le manuel d'Installation (en annexe)</w:t>
       </w:r>
     </w:p>
     <w:p>
@@ -6404,21 +6050,12 @@
           <w:i/>
         </w:rPr>
       </w:pPr>
-      <w:proofErr w:type="gramStart"/>
       <w:r>
         <w:rPr>
           <w:rFonts w:cs="Arial"/>
           <w:i/>
         </w:rPr>
-        <w:t>le</w:t>
-      </w:r>
-      <w:proofErr w:type="gramEnd"/>
-      <w:r>
-        <w:rPr>
-          <w:rFonts w:cs="Arial"/>
-          <w:i/>
-        </w:rPr>
-        <w:t xml:space="preserve"> manuel d'Utilisation avec des exemples graphiques (en annexe)</w:t>
+        <w:t>le manuel d'Utilisation avec des exemples graphiques (en annexe)</w:t>
       </w:r>
     </w:p>
     <w:p>
@@ -6432,21 +6069,12 @@
           <w:i/>
         </w:rPr>
       </w:pPr>
-      <w:proofErr w:type="gramStart"/>
       <w:r>
         <w:rPr>
           <w:rFonts w:cs="Arial"/>
           <w:i/>
         </w:rPr>
-        <w:t>autres</w:t>
-      </w:r>
-      <w:proofErr w:type="gramEnd"/>
-      <w:r>
-        <w:rPr>
-          <w:rFonts w:cs="Arial"/>
-          <w:i/>
-        </w:rPr>
-        <w:t>…</w:t>
+        <w:t>autres…</w:t>
       </w:r>
     </w:p>
     <w:p>
@@ -6517,18 +6145,8 @@
           <w:i/>
           <w:sz w:val="24"/>
         </w:rPr>
-        <w:t xml:space="preserve">Développez en tous cas les points </w:t>
-      </w:r>
-      <w:proofErr w:type="gramStart"/>
-      <w:r>
-        <w:rPr>
-          <w:rFonts w:ascii="Arial" w:hAnsi="Arial" w:cs="Arial"/>
-          <w:i/>
-          <w:sz w:val="24"/>
-        </w:rPr>
-        <w:t>suivants:</w:t>
-      </w:r>
-      <w:proofErr w:type="gramEnd"/>
+        <w:t>Développez en tous cas les points suivants:</w:t>
+      </w:r>
     </w:p>
     <w:p>
       <w:pPr>
@@ -6734,21 +6352,7 @@
         <w:rPr>
           <w:i/>
         </w:rPr>
-        <w:t xml:space="preserve"> (Titre, auteur, date), des sites Internet (URL) consultés, des articles (Revue, date, titre, </w:t>
-      </w:r>
-      <w:proofErr w:type="gramStart"/>
-      <w:r>
-        <w:rPr>
-          <w:i/>
-        </w:rPr>
-        <w:t>auteur)…</w:t>
-      </w:r>
-      <w:proofErr w:type="gramEnd"/>
-      <w:r>
-        <w:rPr>
-          <w:i/>
-        </w:rPr>
-        <w:t xml:space="preserve"> Et de toutes les aides externes (noms)   </w:t>
+        <w:t xml:space="preserve"> (Titre, auteur, date), des sites Internet (URL) consultés, des articles (Revue, date, titre, auteur)… Et de toutes les aides externes (noms)   </w:t>
       </w:r>
     </w:p>
     <w:p>
@@ -7109,21 +6713,12 @@
         <w:szCs w:val="16"/>
       </w:rPr>
     </w:pPr>
-    <w:proofErr w:type="gramStart"/>
     <w:r>
       <w:rPr>
         <w:sz w:val="16"/>
         <w:szCs w:val="16"/>
       </w:rPr>
-      <w:t>i</w:t>
-    </w:r>
-    <w:proofErr w:type="gramEnd"/>
-    <w:r>
-      <w:rPr>
-        <w:sz w:val="16"/>
-        <w:szCs w:val="16"/>
-      </w:rPr>
-      <w:t>-CQ VD Octobre 2010</w:t>
+      <w:t>i-CQ VD Octobre 2010</w:t>
     </w:r>
     <w:r>
       <w:rPr>
@@ -7185,23 +6780,7 @@
         <w:sz w:val="16"/>
         <w:szCs w:val="16"/>
       </w:rPr>
-      <w:t xml:space="preserve">Dernière </w:t>
-    </w:r>
-    <w:proofErr w:type="spellStart"/>
-    <w:r>
-      <w:rPr>
-        <w:sz w:val="16"/>
-        <w:szCs w:val="16"/>
-      </w:rPr>
-      <w:t>modif</w:t>
-    </w:r>
-    <w:proofErr w:type="spellEnd"/>
-    <w:r>
-      <w:rPr>
-        <w:sz w:val="16"/>
-        <w:szCs w:val="16"/>
-      </w:rPr>
-      <w:t> : 02.12.2010</w:t>
+      <w:t>Dernière modif : 02.12.2010</w:t>
     </w:r>
     <w:r>
       <w:rPr>

</xml_diff>